<commit_message>
trabajo final informe, definicion de inteligencia artificial 1.0
</commit_message>
<xml_diff>
--- a/informe_final.docx
+++ b/informe_final.docx
@@ -8,70 +8,59 @@
           <w:lang w:val="es-ES"/>
         </w:rPr>
       </w:pPr>
-      <w:proofErr w:type="spellStart"/>
       <w:r>
         <w:rPr>
           <w:lang w:val="es-ES"/>
         </w:rPr>
-        <w:t>Jasndjkan</w:t>
+        <w:t>Inteligencia artificial:</w:t>
       </w:r>
-      <w:proofErr w:type="spellEnd"/>
+    </w:p>
+    <w:p>
+      <w:pPr>
+        <w:rPr>
+          <w:lang w:val="es-ES"/>
+        </w:rPr>
+      </w:pPr>
       <w:r>
         <w:rPr>
           <w:lang w:val="es-ES"/>
         </w:rPr>
-        <w:t xml:space="preserve"> </w:t>
+        <w:t>La inteligencia artificial es, en las ciencias de la computación, la disciplina que intenta replicar y desarrollar la inteligencia y sus procesos implícitos a través de computadoras. No existe un acuerdo sobre la definición completa de inteligencia artificial, pero se han seguido cuatro enfoques: dos centrados en los humanos (sistemas que piensan como humanos, y sistemas que actúan como humanos) y dos centrados en torno a la racionalidad (sistemas que piensan racionalmente y sistemas que actúan racionalmente). Comenzó poco después de la Segunda Guerra Mundial, y el nombre lo acuñó en 1956 el informático John McCarthy, en la Conferencia de Dartmouth.</w:t>
       </w:r>
-      <w:proofErr w:type="spellStart"/>
+    </w:p>
+    <w:p>
+      <w:pPr>
+        <w:rPr>
+          <w:lang w:val="es-ES"/>
+        </w:rPr>
+      </w:pPr>
+    </w:p>
+    <w:p>
+      <w:pPr>
+        <w:rPr>
+          <w:lang w:val="es-ES"/>
+        </w:rPr>
+      </w:pPr>
       <w:r>
         <w:rPr>
           <w:lang w:val="es-ES"/>
         </w:rPr>
-        <w:t>jdnqwnd</w:t>
+        <w:t>La inteligencia artificial abarca en la actualidad una gran variedad de subcampos, que van desde áreas de propósito general, como el aprendizaje y la percepción, a otras más específicas como el juego de ajedrez, la demostración de teoremas matemáticos, la escritura de poesía y el diagnóstico de enfermedades. La Inteligencia Artificial sintetiza y automatiza tareas que en principio son intelectuales y es, por lo tanto, potencialmente relevante para cualquier ámbito de la actividad intelectual humana. En este sentido, es un campo genuinamente universal.1​</w:t>
       </w:r>
-      <w:proofErr w:type="spellEnd"/>
-      <w:r>
-        <w:rPr>
-          <w:lang w:val="es-ES"/>
-        </w:rPr>
-        <w:t xml:space="preserve"> </w:t>
-      </w:r>
-      <w:proofErr w:type="spellStart"/>
-      <w:r>
-        <w:rPr>
-          <w:lang w:val="es-ES"/>
-        </w:rPr>
-        <w:t>qwnd</w:t>
-      </w:r>
-      <w:proofErr w:type="spellEnd"/>
-      <w:r>
-        <w:rPr>
-          <w:lang w:val="es-ES"/>
-        </w:rPr>
-        <w:t xml:space="preserve"> </w:t>
-      </w:r>
-      <w:proofErr w:type="spellStart"/>
-      <w:r>
-        <w:rPr>
-          <w:lang w:val="es-ES"/>
-        </w:rPr>
-        <w:t>jjsao</w:t>
-      </w:r>
-      <w:proofErr w:type="spellEnd"/>
-      <w:r>
-        <w:rPr>
-          <w:lang w:val="es-ES"/>
-        </w:rPr>
-        <w:t xml:space="preserve"> </w:t>
-      </w:r>
-      <w:proofErr w:type="spellStart"/>
-      <w:r>
-        <w:rPr>
-          <w:lang w:val="es-ES"/>
-        </w:rPr>
-        <w:t>sdoja</w:t>
-      </w:r>
-      <w:proofErr w:type="spellEnd"/>
+    </w:p>
+    <w:p>
+      <w:pPr>
+        <w:rPr>
+          <w:lang w:val="es-ES"/>
+        </w:rPr>
+      </w:pPr>
+    </w:p>
+    <w:p>
+      <w:pPr>
+        <w:rPr>
+          <w:lang w:val="es-ES"/>
+        </w:rPr>
+      </w:pPr>
       <w:r>
         <w:rPr>
           <w:lang w:val="es-ES"/>

</xml_diff>

<commit_message>
trabajo final informe, fuentes tensoflow js
</commit_message>
<xml_diff>
--- a/informe_final.docx
+++ b/informe_final.docx
@@ -8,12 +8,71 @@
           <w:lang w:val="es-ES"/>
         </w:rPr>
       </w:pPr>
+      <w:r>
+        <w:rPr>
+          <w:lang w:val="es-ES"/>
+        </w:rPr>
+        <w:t>Inteligencia artificial:</w:t>
+      </w:r>
+    </w:p>
+    <w:p>
+      <w:pPr>
+        <w:rPr>
+          <w:lang w:val="es-ES"/>
+        </w:rPr>
+      </w:pPr>
+      <w:r>
+        <w:rPr>
+          <w:lang w:val="es-ES"/>
+        </w:rPr>
+        <w:t>La inteligencia artificial es, en las ciencias de la computación, la disciplina que intenta replicar y desarrollar la inteligencia y sus procesos implícitos a través de computadoras. No existe un acuerdo sobre la definición completa de inteligencia artificial, pero se han seguido cuatro enfoques: dos centrados en los humanos (sistemas que piensan como humanos, y sistemas que actúan como humanos) y dos centrados en torno a la racionalidad (sistemas que piensan racionalmente y sistemas que actúan racionalmente). Comenzó poco después de la Segunda Guerra Mundial, y el nombre lo acuñó en 1956 el informático John McCarthy, en la Conferencia de Dartmouth.</w:t>
+      </w:r>
+    </w:p>
+    <w:p>
+      <w:pPr>
+        <w:rPr>
+          <w:lang w:val="es-ES"/>
+        </w:rPr>
+      </w:pPr>
+    </w:p>
+    <w:p>
+      <w:pPr>
+        <w:rPr>
+          <w:lang w:val="es-ES"/>
+        </w:rPr>
+      </w:pPr>
+      <w:r>
+        <w:rPr>
+          <w:lang w:val="es-ES"/>
+        </w:rPr>
+        <w:t>La inteligencia artificial abarca en la actualidad una gran variedad de subcampos, que van desde áreas de propósito general, como el aprendizaje y la percepción, a otras más específicas como el juego de ajedrez, la demostración de teoremas matemáticos, la escritura de poesía y el diagnóstico de enfermedades. La Inteligencia Artificial sintetiza y automatiza tareas que en principio son intelectuales y es, por lo tanto, potencialmente relevante para cualquier ámbito de la actividad intelectual humana. En este sentido, es un campo genuinamente universal.1​</w:t>
+      </w:r>
+    </w:p>
+    <w:p>
+      <w:pPr>
+        <w:rPr>
+          <w:lang w:val="es-ES"/>
+        </w:rPr>
+      </w:pPr>
+    </w:p>
+    <w:p>
+      <w:pPr>
+        <w:rPr>
+          <w:lang w:val="es-ES"/>
+        </w:rPr>
+      </w:pPr>
+      <w:r>
+        <w:rPr>
+          <w:lang w:val="es-ES"/>
+        </w:rPr>
+        <w:t xml:space="preserve">Video 8 tensor Flow </w:t>
+      </w:r>
       <w:proofErr w:type="spellStart"/>
       <w:r>
         <w:rPr>
           <w:lang w:val="es-ES"/>
         </w:rPr>
-        <w:t>Jasndjkan</w:t>
+        <w:t>js</w:t>
       </w:r>
       <w:proofErr w:type="spellEnd"/>
       <w:r>
@@ -22,12 +81,25 @@
         </w:rPr>
         <w:t xml:space="preserve"> </w:t>
       </w:r>
+    </w:p>
+    <w:p>
+      <w:pPr>
+        <w:rPr>
+          <w:lang w:val="es-ES"/>
+        </w:rPr>
+      </w:pPr>
+      <w:r>
+        <w:rPr>
+          <w:lang w:val="es-ES"/>
+        </w:rPr>
+        <w:t xml:space="preserve">Video 12 tensor Flow </w:t>
+      </w:r>
       <w:proofErr w:type="spellStart"/>
       <w:r>
         <w:rPr>
           <w:lang w:val="es-ES"/>
         </w:rPr>
-        <w:t>jdnqwnd</w:t>
+        <w:t>js</w:t>
       </w:r>
       <w:proofErr w:type="spellEnd"/>
       <w:r>
@@ -36,42 +108,47 @@
         </w:rPr>
         <w:t xml:space="preserve"> </w:t>
       </w:r>
+    </w:p>
+    <w:p>
+      <w:pPr>
+        <w:rPr>
+          <w:lang w:val="es-ES"/>
+        </w:rPr>
+      </w:pPr>
+      <w:r>
+        <w:rPr>
+          <w:lang w:val="es-ES"/>
+        </w:rPr>
+        <w:t xml:space="preserve">Video 13 transfer </w:t>
+      </w:r>
       <w:proofErr w:type="spellStart"/>
       <w:r>
         <w:rPr>
           <w:lang w:val="es-ES"/>
         </w:rPr>
-        <w:t>qwnd</w:t>
+        <w:t>lerning</w:t>
       </w:r>
       <w:proofErr w:type="spellEnd"/>
       <w:r>
         <w:rPr>
           <w:lang w:val="es-ES"/>
         </w:rPr>
-        <w:t xml:space="preserve"> </w:t>
-      </w:r>
-      <w:proofErr w:type="spellStart"/>
-      <w:r>
-        <w:rPr>
-          <w:lang w:val="es-ES"/>
-        </w:rPr>
-        <w:t>jjsao</w:t>
-      </w:r>
-      <w:proofErr w:type="spellEnd"/>
-      <w:r>
-        <w:rPr>
-          <w:lang w:val="es-ES"/>
-        </w:rPr>
-        <w:t xml:space="preserve"> </w:t>
-      </w:r>
-      <w:proofErr w:type="spellStart"/>
-      <w:r>
-        <w:rPr>
-          <w:lang w:val="es-ES"/>
-        </w:rPr>
-        <w:t>sdoja</w:t>
-      </w:r>
-      <w:proofErr w:type="spellEnd"/>
+        <w:t xml:space="preserve"> :D </w:t>
+      </w:r>
+    </w:p>
+    <w:p>
+      <w:pPr>
+        <w:rPr>
+          <w:lang w:val="es-ES"/>
+        </w:rPr>
+      </w:pPr>
+    </w:p>
+    <w:p>
+      <w:pPr>
+        <w:rPr>
+          <w:lang w:val="es-ES"/>
+        </w:rPr>
+      </w:pPr>
       <w:r>
         <w:rPr>
           <w:lang w:val="es-ES"/>

</xml_diff>